<commit_message>
Update Arquitetura de software a ser utilizada e sua justificativa.docx
</commit_message>
<xml_diff>
--- a/Documentação/Arquitetura de software a ser utilizada e sua justificativa.docx
+++ b/Documentação/Arquitetura de software a ser utilizada e sua justificativa.docx
@@ -4,32 +4,6 @@
   <w:body>
     <w:p>
       <w:pPr>
-        <w:numPr>
-          <w:ilvl w:val="0"/>
-          <w:numId w:val="1"/>
-        </w:numPr>
-        <w:rPr>
-          <w:rFonts w:ascii="Arial" w:hAnsi="Arial" w:cs="Arial"/>
-          <w:color w:val="000000"/>
-          <w:sz w:val="24"/>
-          <w:szCs w:val="24"/>
-          <w:shd w:val="clear" w:color="auto" w:fill="FFFFFF"/>
-        </w:rPr>
-      </w:pPr>
-      <w:r>
-        <w:rPr>
-          <w:rFonts w:ascii="Arial" w:hAnsi="Arial" w:cs="Arial"/>
-          <w:color w:val="000000"/>
-          <w:sz w:val="24"/>
-          <w:szCs w:val="24"/>
-          <w:shd w:val="clear" w:color="auto" w:fill="FFFFFF"/>
-        </w:rPr>
-        <w:t>SCRUM:</w:t>
-      </w:r>
-    </w:p>
-    <w:p>
-      <w:pPr>
-        <w:ind w:left="360"/>
         <w:rPr>
           <w:rFonts w:ascii="Arial" w:hAnsi="Arial" w:cs="Arial"/>
           <w:color w:val="000000"/>
@@ -48,9 +22,11 @@
           <w:szCs w:val="24"/>
           <w:shd w:val="clear" w:color="auto" w:fill="FFFFFF"/>
         </w:rPr>
-        <w:t>Pois tem como principal vantagem a diminuição no risco do projeto, uma vez que, como ele tem um desenvolvimento rápido e acompan</w:t>
+        <w:t>MVC:</w:t>
       </w:r>
-      <w:r>
+    </w:p>
+    <w:p>
+      <w:pPr>
         <w:rPr>
           <w:rFonts w:ascii="Arial" w:hAnsi="Arial" w:cs="Arial"/>
           <w:color w:val="000000"/>
@@ -58,8 +34,39 @@
           <w:szCs w:val="24"/>
           <w:shd w:val="clear" w:color="auto" w:fill="FFFFFF"/>
         </w:rPr>
-        <w:t>hado de perto pelo cliente, é possível ajustar falhas ao longo do processo e oferecer um resultado mais garantido para o mercado</w:t>
+      </w:pPr>
+      <w:r>
+        <w:rPr>
+          <w:rFonts w:ascii="Arial" w:eastAsia="Times New Roman" w:hAnsi="Arial" w:cs="Arial"/>
+          <w:color w:val="000000"/>
+          <w:sz w:val="24"/>
+          <w:szCs w:val="24"/>
+          <w:lang w:eastAsia="pt-BR"/>
+        </w:rPr>
+        <w:t>O padrão de arquitetura adotado (MVC) tem como finalidade garantir que o código seja mais m</w:t>
       </w:r>
+      <w:r>
+        <w:rPr>
+          <w:rFonts w:ascii="Arial" w:eastAsia="Times New Roman" w:hAnsi="Arial" w:cs="Arial"/>
+          <w:color w:val="222222"/>
+          <w:sz w:val="24"/>
+          <w:szCs w:val="24"/>
+          <w:lang w:eastAsia="pt-BR"/>
+        </w:rPr>
+        <w:t>anutenível e de fácil compreensão.</w:t>
+      </w:r>
+    </w:p>
+    <w:p>
+      <w:pPr>
+        <w:ind w:left="360"/>
+        <w:rPr>
+          <w:rFonts w:ascii="Arial" w:hAnsi="Arial" w:cs="Arial"/>
+          <w:color w:val="000000"/>
+          <w:sz w:val="24"/>
+          <w:szCs w:val="24"/>
+          <w:shd w:val="clear" w:color="auto" w:fill="FFFFFF"/>
+        </w:rPr>
+      </w:pPr>
     </w:p>
     <w:p/>
     <w:sectPr>
@@ -617,6 +624,7 @@
   <w:style w:type="character" w:default="1" w:styleId="Fontepargpadro">
     <w:name w:val="Default Paragraph Font"/>
     <w:uiPriority w:val="1"/>
+    <w:semiHidden/>
     <w:unhideWhenUsed/>
   </w:style>
   <w:style w:type="table" w:default="1" w:styleId="Tabelanormal">

</xml_diff>